<commit_message>
Rewrite to clarify Visualization of DNQ
</commit_message>
<xml_diff>
--- a/DQN Visualization Output.docx
+++ b/DQN Visualization Output.docx
@@ -171,36 +171,381 @@
       <w:r>
         <w:t xml:space="preserve"> the visualization of the model created by the game through RL by playing with itself close to 3200 episodes.  </w:t>
       </w:r>
+      <w:r>
+        <w:t xml:space="preserve">DQN is Deep Q-Network </w:t>
+      </w:r>
+      <w:r>
+        <w:t xml:space="preserve">pioneered by DeepMind </w:t>
+      </w:r>
+      <w:r>
+        <w:t xml:space="preserve">to achieving or exceeding human-level performance in playing Atari games.  It </w:t>
+      </w:r>
+      <w:r>
+        <w:t>is a type of reinforcement learning algorithm that combines Q-Learning with Deep Neural Networ</w:t>
+      </w:r>
+      <w:r>
+        <w:t xml:space="preserve">ks to handle high-dimensional state spaces. </w:t>
+      </w:r>
     </w:p>
     <w:p/>
     <w:p>
-      <w:r>
+      <w:pPr>
+        <w:rPr>
+          <w:i/>
+          <w:iCs/>
+        </w:rPr>
+      </w:pPr>
+      <w:r>
+        <w:rPr>
+          <w:i/>
+          <w:iCs/>
+        </w:rPr>
         <w:t xml:space="preserve">Instead of using a formal </w:t>
       </w:r>
       <w:r>
+        <w:rPr>
+          <w:i/>
+          <w:iCs/>
+        </w:rPr>
         <w:t xml:space="preserve">Q maximization and divergence minimization between Q predictions and the actual </w:t>
       </w:r>
       <w:r>
+        <w:rPr>
+          <w:i/>
+          <w:iCs/>
+        </w:rPr>
         <w:t xml:space="preserve">Q results in a game, I will avoid the </w:t>
       </w:r>
       <w:r>
+        <w:rPr>
+          <w:i/>
+          <w:iCs/>
+        </w:rPr>
         <w:t>hard-to-understand</w:t>
       </w:r>
       <w:r>
+        <w:rPr>
+          <w:i/>
+          <w:iCs/>
+        </w:rPr>
         <w:t xml:space="preserve"> equations (as well as avoid needing to deal with Latex) </w:t>
       </w:r>
     </w:p>
     <w:p/>
+    <w:p/>
+    <w:p>
+      <w:pPr>
+        <w:rPr>
+          <w:b/>
+          <w:bCs/>
+        </w:rPr>
+      </w:pPr>
+      <w:r>
+        <w:rPr>
+          <w:b/>
+          <w:bCs/>
+        </w:rPr>
+        <w:lastRenderedPageBreak/>
+        <w:t>Key Concepts of DQN:</w:t>
+      </w:r>
+    </w:p>
+    <w:p>
+      <w:pPr>
+        <w:numPr>
+          <w:ilvl w:val="0"/>
+          <w:numId w:val="3"/>
+        </w:numPr>
+      </w:pPr>
+      <w:r>
+        <w:rPr>
+          <w:b/>
+          <w:bCs/>
+        </w:rPr>
+        <w:t>Q-Learning</w:t>
+      </w:r>
+      <w:r>
+        <w:t>: A value-based reinforcement learning algorithm that estimates the optimal action-value function Q(s,a)Q(s, a)Q(s,a), which predicts the expected future rewards for taking action aaa in state sss.</w:t>
+      </w:r>
+    </w:p>
+    <w:p>
+      <w:pPr>
+        <w:numPr>
+          <w:ilvl w:val="0"/>
+          <w:numId w:val="3"/>
+        </w:numPr>
+      </w:pPr>
+      <w:r>
+        <w:rPr>
+          <w:b/>
+          <w:bCs/>
+        </w:rPr>
+        <w:t>Deep Neural Networks</w:t>
+      </w:r>
+      <w:r>
+        <w:t>: Instead of maintaining a table of Q-values for all state-action pairs (which is infeasible in complex environments), DQN uses a deep neural network to approximate the Q-function.</w:t>
+      </w:r>
+    </w:p>
+    <w:p>
+      <w:pPr>
+        <w:numPr>
+          <w:ilvl w:val="0"/>
+          <w:numId w:val="3"/>
+        </w:numPr>
+      </w:pPr>
+      <w:r>
+        <w:rPr>
+          <w:b/>
+          <w:bCs/>
+        </w:rPr>
+        <w:t>Experience Replay</w:t>
+      </w:r>
+      <w:r>
+        <w:t xml:space="preserve">: Instead of updating the Q-network based on consecutive experiences (which can cause instability), DQN stores past experiences in a </w:t>
+      </w:r>
+      <w:r>
+        <w:rPr>
+          <w:b/>
+          <w:bCs/>
+        </w:rPr>
+        <w:t>replay buffer</w:t>
+      </w:r>
+      <w:r>
+        <w:t xml:space="preserve"> and samples mini-batches randomly to improve learning stability.</w:t>
+      </w:r>
+    </w:p>
+    <w:p>
+      <w:pPr>
+        <w:numPr>
+          <w:ilvl w:val="0"/>
+          <w:numId w:val="3"/>
+        </w:numPr>
+      </w:pPr>
+      <w:r>
+        <w:rPr>
+          <w:b/>
+          <w:bCs/>
+        </w:rPr>
+        <w:t>Target Network</w:t>
+      </w:r>
+      <w:r>
+        <w:t>: To improve learning stability, DQN uses two neural networks:</w:t>
+      </w:r>
+    </w:p>
+    <w:p>
+      <w:pPr>
+        <w:numPr>
+          <w:ilvl w:val="1"/>
+          <w:numId w:val="3"/>
+        </w:numPr>
+      </w:pPr>
+      <w:r>
+        <w:rPr>
+          <w:b/>
+          <w:bCs/>
+        </w:rPr>
+        <w:t>Online Network</w:t>
+      </w:r>
+      <w:r>
+        <w:t xml:space="preserve"> (used for choosing actions)</w:t>
+      </w:r>
+    </w:p>
+    <w:p>
+      <w:pPr>
+        <w:numPr>
+          <w:ilvl w:val="1"/>
+          <w:numId w:val="3"/>
+        </w:numPr>
+      </w:pPr>
+      <w:r>
+        <w:rPr>
+          <w:b/>
+          <w:bCs/>
+        </w:rPr>
+        <w:t>Target Network</w:t>
+      </w:r>
+      <w:r>
+        <w:t xml:space="preserve"> (used to compute target Q-values) The target network is updated periodically to reduce ins</w:t>
+      </w:r>
+      <w:r>
+        <w:t>tability.</w:t>
+      </w:r>
+    </w:p>
+    <w:p/>
+    <w:p>
+      <w:r>
+        <w:t>I</w:t>
+      </w:r>
+      <w:r>
+        <w:t>n this experiment, we can see snake_gameRL1</w:t>
+      </w:r>
+      <w:r>
+        <w:t>.py use the following DQN steps:</w:t>
+      </w:r>
+    </w:p>
+    <w:p>
+      <w:pPr>
+        <w:rPr>
+          <w:b/>
+          <w:bCs/>
+        </w:rPr>
+      </w:pPr>
+      <w:r>
+        <w:rPr>
+          <w:b/>
+          <w:bCs/>
+        </w:rPr>
+        <w:t>DQN Algorithm Steps:</w:t>
+      </w:r>
+    </w:p>
+    <w:p>
+      <w:pPr>
+        <w:numPr>
+          <w:ilvl w:val="0"/>
+          <w:numId w:val="4"/>
+        </w:numPr>
+      </w:pPr>
+      <w:r>
+        <w:t>Initialize the Q-network with random weights.</w:t>
+      </w:r>
+    </w:p>
+    <w:p>
+      <w:pPr>
+        <w:numPr>
+          <w:ilvl w:val="0"/>
+          <w:numId w:val="4"/>
+        </w:numPr>
+      </w:pPr>
+      <w:r>
+        <w:t xml:space="preserve">Use the </w:t>
+      </w:r>
+      <w:r>
+        <w:rPr>
+          <w:b/>
+          <w:bCs/>
+        </w:rPr>
+        <w:t>ϵ-greedy policy</w:t>
+      </w:r>
+      <w:r>
+        <w:t xml:space="preserve"> (exploration-exploitation trade-off) to choose an action.</w:t>
+      </w:r>
+    </w:p>
+    <w:p>
+      <w:pPr>
+        <w:numPr>
+          <w:ilvl w:val="0"/>
+          <w:numId w:val="4"/>
+        </w:numPr>
+      </w:pPr>
+      <w:r>
+        <w:t xml:space="preserve">Store the experience </w:t>
+      </w:r>
+      <w:r>
+        <w:rPr>
+          <w:b/>
+          <w:bCs/>
+        </w:rPr>
+        <w:t>(state, action, reward, next state)</w:t>
+      </w:r>
+      <w:r>
+        <w:t xml:space="preserve"> in the replay buffer.</w:t>
+      </w:r>
+    </w:p>
+    <w:p>
+      <w:pPr>
+        <w:numPr>
+          <w:ilvl w:val="0"/>
+          <w:numId w:val="4"/>
+        </w:numPr>
+      </w:pPr>
+      <w:r>
+        <w:t>Sample a mini-batch of experiences from the buffer.</w:t>
+      </w:r>
+    </w:p>
+    <w:p>
+      <w:pPr>
+        <w:numPr>
+          <w:ilvl w:val="0"/>
+          <w:numId w:val="4"/>
+        </w:numPr>
+      </w:pPr>
+      <w:r>
+        <w:t>Compute the target Q-value using</w:t>
+      </w:r>
+    </w:p>
+    <w:p>
+      <w:pPr>
+        <w:ind w:left="720"/>
+      </w:pPr>
+      <w:r>
+        <w:rPr>
+          <w:noProof/>
+        </w:rPr>
+        <w:drawing>
+          <wp:inline distT="0" distB="0" distL="0" distR="0" wp14:anchorId="35FC27D3" wp14:editId="2590A704">
+            <wp:extent cx="4676775" cy="647700"/>
+            <wp:effectExtent l="0" t="0" r="9525" b="0"/>
+            <wp:docPr id="1582052264" name="Picture 1"/>
+            <wp:cNvGraphicFramePr>
+              <a:graphicFrameLocks xmlns:a="http://schemas.openxmlformats.org/drawingml/2006/main" noChangeAspect="1"/>
+            </wp:cNvGraphicFramePr>
+            <a:graphic xmlns:a="http://schemas.openxmlformats.org/drawingml/2006/main">
+              <a:graphicData uri="http://schemas.openxmlformats.org/drawingml/2006/picture">
+                <pic:pic xmlns:pic="http://schemas.openxmlformats.org/drawingml/2006/picture">
+                  <pic:nvPicPr>
+                    <pic:cNvPr id="1582052264" name=""/>
+                    <pic:cNvPicPr/>
+                  </pic:nvPicPr>
+                  <pic:blipFill>
+                    <a:blip r:embed="rId6"/>
+                    <a:stretch>
+                      <a:fillRect/>
+                    </a:stretch>
+                  </pic:blipFill>
+                  <pic:spPr>
+                    <a:xfrm>
+                      <a:off x="0" y="0"/>
+                      <a:ext cx="4676775" cy="647700"/>
+                    </a:xfrm>
+                    <a:prstGeom prst="rect">
+                      <a:avLst/>
+                    </a:prstGeom>
+                  </pic:spPr>
+                </pic:pic>
+              </a:graphicData>
+            </a:graphic>
+          </wp:inline>
+        </w:drawing>
+      </w:r>
+    </w:p>
+    <w:p>
+      <w:pPr>
+        <w:numPr>
+          <w:ilvl w:val="0"/>
+          <w:numId w:val="4"/>
+        </w:numPr>
+      </w:pPr>
+      <w:r>
+        <w:t>Update the Q-network by minimizing the loss between predicted and target Q-values.</w:t>
+      </w:r>
+    </w:p>
+    <w:p>
+      <w:pPr>
+        <w:numPr>
+          <w:ilvl w:val="0"/>
+          <w:numId w:val="4"/>
+        </w:numPr>
+      </w:pPr>
+      <w:r>
+        <w:t>Periodically update the target network.</w:t>
+      </w:r>
+    </w:p>
+    <w:p/>
     <w:p>
       <w:r>
         <w:t xml:space="preserve">Using a rather simple DQN, it has produced this deep neural network architecture taking in 400 inputs (for the 20x20 grid Snake Environment) to approximate the calculation of all possible </w:t>
       </w:r>
       <w:r>
-        <w:t xml:space="preserve">Q </w:t>
-      </w:r>
-      <w:r>
-        <w:lastRenderedPageBreak/>
-        <w:t>(</w:t>
+        <w:t>Q (</w:t>
       </w:r>
       <w:r>
         <w:t>rewards</w:t>
@@ -220,7 +565,14 @@
       <w:r>
         <w:t xml:space="preserve">the grid (Snake environment). </w:t>
       </w:r>
-    </w:p>
+      <w:r>
+        <w:t xml:space="preserve"> See again the shape and </w:t>
+      </w:r>
+      <w:r>
+        <w:t>parameters for the DNN in the first diagram above.</w:t>
+      </w:r>
+    </w:p>
+    <w:p/>
     <w:p>
       <w:r>
         <w:t>There are only 4</w:t>
@@ -297,13 +649,18 @@
         <w:t>Occupied by an apple/fruit</w:t>
       </w:r>
     </w:p>
-    <w:p/>
     <w:p>
       <w:r>
         <w:t xml:space="preserve">Then there are </w:t>
       </w:r>
       <w:r>
-        <w:t>4 possible rewards from the combination of action performed on a given state:</w:t>
+        <w:t>4 possible rewards from the combination of action performed on a given state</w:t>
+      </w:r>
+      <w:r>
+        <w:t xml:space="preserve"> and this reward system is essentially the Policy that drives the preferred action</w:t>
+      </w:r>
+      <w:r>
+        <w:t>:</w:t>
       </w:r>
     </w:p>
     <w:p>
@@ -345,15 +702,7 @@
         </w:numPr>
       </w:pPr>
       <w:r>
-        <w:t xml:space="preserve">-0.1 per normal move (it is slightly negative to encourage the move towards </w:t>
-      </w:r>
-      <w:proofErr w:type="gramStart"/>
-      <w:r>
-        <w:t>a</w:t>
-      </w:r>
-      <w:proofErr w:type="gramEnd"/>
-      <w:r>
-        <w:t xml:space="preserve"> fruit) or else it can just loop around hungry in an area where there is no traps and </w:t>
+        <w:t xml:space="preserve">-0.1 per normal move (it is slightly negative to encourage the move towards a fruit) or else it can just loop around hungry in an area where there is no traps and </w:t>
       </w:r>
       <w:r>
         <w:t>the game is pointless</w:t>
@@ -380,15 +729,7 @@
         <w:t xml:space="preserve"> + number of traps to reflect difficulty bonus)</w:t>
       </w:r>
       <w:r>
-        <w:t xml:space="preserve"> when eating </w:t>
-      </w:r>
-      <w:proofErr w:type="gramStart"/>
-      <w:r>
-        <w:t>a</w:t>
-      </w:r>
-      <w:proofErr w:type="gramEnd"/>
-      <w:r>
-        <w:t xml:space="preserve"> fruit.</w:t>
+        <w:t xml:space="preserve"> when eating a fruit.</w:t>
       </w:r>
     </w:p>
     <w:p>
@@ -440,13 +781,89 @@
         <w:t xml:space="preserve">for </w:t>
       </w:r>
       <w:r>
-        <w:t xml:space="preserve">approximating the values are basic ML functions like </w:t>
-      </w:r>
-      <w:proofErr w:type="spellStart"/>
-      <w:r>
-        <w:t>ReLU</w:t>
-      </w:r>
-      <w:proofErr w:type="spellEnd"/>
+        <w:t>approximating the values are basic ML functions like ReLU.</w:t>
+      </w:r>
+    </w:p>
+    <w:p/>
+    <w:p>
+      <w:r>
+        <w:t>Whether or not a training run of more episodes or other epsilon values or a more sophisticated DQN approach like double-DQN etc. would produce a significantly smarter game logic, is something to investigate but not very important at the moment.</w:t>
+      </w:r>
+    </w:p>
+    <w:p/>
+    <w:p>
+      <w:r>
+        <w:t xml:space="preserve">Here </w:t>
+      </w:r>
+      <w:r>
+        <w:t>below are print outs about</w:t>
+      </w:r>
+      <w:r>
+        <w:t xml:space="preserve"> the model as created,</w:t>
+      </w:r>
+      <w:r>
+        <w:t xml:space="preserve"> </w:t>
+      </w:r>
+      <w:r>
+        <w:t>which are just</w:t>
+      </w:r>
+      <w:r>
+        <w:t xml:space="preserve"> some outpu</w:t>
+      </w:r>
+      <w:r>
+        <w:t xml:space="preserve">t </w:t>
+      </w:r>
+      <w:r>
+        <w:t xml:space="preserve">of typical characteristics that describe the NN </w:t>
+      </w:r>
+      <w:r>
+        <w:t xml:space="preserve">after loading the binary image of the model </w:t>
+      </w:r>
+      <w:r>
+        <w:t>(</w:t>
+      </w:r>
+      <w:r>
+        <w:t xml:space="preserve">created during the </w:t>
+      </w:r>
+      <w:r>
+        <w:t xml:space="preserve">RL </w:t>
+      </w:r>
+      <w:r>
+        <w:t>training</w:t>
+      </w:r>
+      <w:r>
+        <w:t xml:space="preserve"> session)</w:t>
+      </w:r>
+      <w:r>
+        <w:t xml:space="preserve">. </w:t>
+      </w:r>
+    </w:p>
+    <w:p/>
+    <w:p>
+      <w:r>
+        <w:t xml:space="preserve">We are calling this model </w:t>
+      </w:r>
+      <w:r>
+        <w:t>“DQN_snake_model1</w:t>
+      </w:r>
+      <w:r>
+        <w:t>” as we anticipate producing other models with other RL sessions sometime for comparisons.  This was also converted to .onnx format in the same python script to output the characteristics printed below. T</w:t>
+      </w:r>
+      <w:r>
+        <w:t xml:space="preserve">he above interpretation from Netron </w:t>
+      </w:r>
+      <w:r>
+        <w:t xml:space="preserve">of the .onnx file </w:t>
+      </w:r>
+      <w:r>
+        <w:t xml:space="preserve">appears to be a great </w:t>
+      </w:r>
+      <w:r>
+        <w:t>visualization</w:t>
+      </w:r>
+      <w:r>
+        <w:t xml:space="preserve"> tool</w:t>
+      </w:r>
       <w:r>
         <w:t>.</w:t>
       </w:r>
@@ -454,982 +871,274 @@
     <w:p/>
     <w:p>
       <w:r>
-        <w:t>Whether or not a training run of more episodes or other epsilon values or a more sophisticated DQN approach like double-DQN etc. would produce a significantly smarter game logic, is something to investigate but not very important at the moment.</w:t>
+        <w:t>=== Model Policy Architecture ===</w:t>
+      </w:r>
+    </w:p>
+    <w:p>
+      <w:r>
+        <w:t>DQNPolicy(</w:t>
+      </w:r>
+    </w:p>
+    <w:p>
+      <w:r>
+        <w:t xml:space="preserve">  (q_net): QNetwork(</w:t>
+      </w:r>
+    </w:p>
+    <w:p>
+      <w:r>
+        <w:t xml:space="preserve">    (features_extractor): FlattenExtractor(</w:t>
+      </w:r>
+    </w:p>
+    <w:p>
+      <w:r>
+        <w:t xml:space="preserve">      (flatten): Flatten(start_dim=1, end_dim=-1)</w:t>
+      </w:r>
+    </w:p>
+    <w:p>
+      <w:r>
+        <w:t xml:space="preserve">    )</w:t>
+      </w:r>
+    </w:p>
+    <w:p>
+      <w:r>
+        <w:t xml:space="preserve">    (q_net): Sequential(</w:t>
+      </w:r>
+    </w:p>
+    <w:p>
+      <w:r>
+        <w:t xml:space="preserve">      (0): Linear(in_features=400, out_features=64, bias=True)</w:t>
+      </w:r>
+    </w:p>
+    <w:p>
+      <w:r>
+        <w:t xml:space="preserve">      (1): ReLU()</w:t>
+      </w:r>
+    </w:p>
+    <w:p>
+      <w:r>
+        <w:t xml:space="preserve">      (2): Linear(in_features=64, out_features=64, bias=True)</w:t>
+      </w:r>
+    </w:p>
+    <w:p>
+      <w:r>
+        <w:t xml:space="preserve">      (3): ReLU()</w:t>
+      </w:r>
+    </w:p>
+    <w:p>
+      <w:r>
+        <w:t xml:space="preserve">      (4): Linear(in_features=64, out_features=4, bias=True)</w:t>
+      </w:r>
+    </w:p>
+    <w:p>
+      <w:r>
+        <w:t xml:space="preserve">    )</w:t>
+      </w:r>
+    </w:p>
+    <w:p>
+      <w:r>
+        <w:t xml:space="preserve">  )</w:t>
+      </w:r>
+    </w:p>
+    <w:p>
+      <w:r>
+        <w:t xml:space="preserve">  (q_net_target): QNetwork(</w:t>
+      </w:r>
+    </w:p>
+    <w:p>
+      <w:r>
+        <w:t xml:space="preserve">    (features_extractor): FlattenExtractor(</w:t>
+      </w:r>
+    </w:p>
+    <w:p>
+      <w:r>
+        <w:t xml:space="preserve">      (flatten): Flatten(start_dim=1, end_dim=-1)</w:t>
+      </w:r>
+    </w:p>
+    <w:p>
+      <w:r>
+        <w:t xml:space="preserve">    )</w:t>
+      </w:r>
+    </w:p>
+    <w:p>
+      <w:r>
+        <w:t xml:space="preserve">    (q_net): Sequential(</w:t>
+      </w:r>
+    </w:p>
+    <w:p>
+      <w:r>
+        <w:t xml:space="preserve">      (0): Linear(in_features=400, out_features=64, bias=True)</w:t>
+      </w:r>
+    </w:p>
+    <w:p>
+      <w:r>
+        <w:t xml:space="preserve">      (1): ReLU()</w:t>
+      </w:r>
+    </w:p>
+    <w:p>
+      <w:r>
+        <w:t xml:space="preserve">      (2): Linear(in_features=64, out_features=64, bias=True)</w:t>
+      </w:r>
+    </w:p>
+    <w:p>
+      <w:r>
+        <w:t xml:space="preserve">      (3): ReLU()</w:t>
+      </w:r>
+    </w:p>
+    <w:p>
+      <w:r>
+        <w:t xml:space="preserve">      (4): Linear(in_features=64, out_features=4, bias=True)</w:t>
+      </w:r>
+    </w:p>
+    <w:p>
+      <w:r>
+        <w:t xml:space="preserve">    )</w:t>
+      </w:r>
+    </w:p>
+    <w:p>
+      <w:r>
+        <w:t xml:space="preserve">  )</w:t>
+      </w:r>
+    </w:p>
+    <w:p>
+      <w:r>
+        <w:t>)</w:t>
       </w:r>
     </w:p>
     <w:p/>
     <w:p>
       <w:r>
-        <w:t xml:space="preserve">Here </w:t>
-      </w:r>
-      <w:r>
-        <w:t>below are print outs about</w:t>
-      </w:r>
-      <w:r>
-        <w:t xml:space="preserve"> the model as created,</w:t>
-      </w:r>
-      <w:r>
-        <w:t xml:space="preserve"> </w:t>
-      </w:r>
-      <w:r>
-        <w:t>which are just</w:t>
-      </w:r>
-      <w:r>
-        <w:t xml:space="preserve"> some </w:t>
-      </w:r>
-      <w:proofErr w:type="gramStart"/>
-      <w:r>
-        <w:t>outpu</w:t>
-      </w:r>
-      <w:r>
-        <w:t>t</w:t>
-      </w:r>
-      <w:proofErr w:type="gramEnd"/>
-      <w:r>
-        <w:t xml:space="preserve"> </w:t>
-      </w:r>
-      <w:r>
-        <w:t xml:space="preserve">of typical characteristics that describe the NN </w:t>
-      </w:r>
-      <w:r>
-        <w:t xml:space="preserve">after loading the binary image of the model </w:t>
-      </w:r>
-      <w:r>
-        <w:t>(</w:t>
-      </w:r>
-      <w:r>
-        <w:t xml:space="preserve">created during the </w:t>
-      </w:r>
-      <w:r>
-        <w:t xml:space="preserve">RL </w:t>
-      </w:r>
-      <w:r>
-        <w:t>training</w:t>
-      </w:r>
-      <w:r>
-        <w:t xml:space="preserve"> session)</w:t>
-      </w:r>
-      <w:r>
-        <w:t xml:space="preserve">. </w:t>
+        <w:t>=== Q-Network Architecture ===</w:t>
+      </w:r>
+    </w:p>
+    <w:p>
+      <w:r>
+        <w:lastRenderedPageBreak/>
+        <w:t>QNetwork(</w:t>
+      </w:r>
+    </w:p>
+    <w:p>
+      <w:r>
+        <w:t xml:space="preserve">  (features_extractor): FlattenExtractor(</w:t>
+      </w:r>
+    </w:p>
+    <w:p>
+      <w:r>
+        <w:t xml:space="preserve">    (flatten): Flatten(start_dim=1, end_dim=-1)</w:t>
+      </w:r>
+    </w:p>
+    <w:p>
+      <w:r>
+        <w:t xml:space="preserve">  )</w:t>
+      </w:r>
+    </w:p>
+    <w:p>
+      <w:r>
+        <w:t xml:space="preserve">  (q_net): Sequential(</w:t>
+      </w:r>
+    </w:p>
+    <w:p>
+      <w:r>
+        <w:t xml:space="preserve">    (0): Linear(in_features=400, out_features=64, bias=True)</w:t>
+      </w:r>
+    </w:p>
+    <w:p>
+      <w:r>
+        <w:t xml:space="preserve">    (1): ReLU()</w:t>
+      </w:r>
+    </w:p>
+    <w:p>
+      <w:r>
+        <w:t xml:space="preserve">    (2): Linear(in_features=64, out_features=64, bias=True)</w:t>
+      </w:r>
+    </w:p>
+    <w:p>
+      <w:r>
+        <w:t xml:space="preserve">    (3): ReLU()</w:t>
+      </w:r>
+    </w:p>
+    <w:p>
+      <w:r>
+        <w:t xml:space="preserve">    (4): Linear(in_features=64, out_features=4, bias=True)</w:t>
+      </w:r>
+    </w:p>
+    <w:p>
+      <w:r>
+        <w:t xml:space="preserve">  )</w:t>
+      </w:r>
+    </w:p>
+    <w:p>
+      <w:r>
+        <w:t>)</w:t>
       </w:r>
     </w:p>
     <w:p/>
     <w:p>
       <w:r>
-        <w:t xml:space="preserve">We are calling this model </w:t>
-      </w:r>
-      <w:r>
-        <w:t>“DQN_snake_model1</w:t>
-      </w:r>
-      <w:r>
-        <w:t xml:space="preserve">” as we anticipate producing other models with other RL sessions sometime for comparisons.  This was also converted </w:t>
-      </w:r>
-      <w:proofErr w:type="gramStart"/>
-      <w:r>
-        <w:t>to .</w:t>
-      </w:r>
-      <w:proofErr w:type="spellStart"/>
-      <w:r>
-        <w:t>onnx</w:t>
-      </w:r>
-      <w:proofErr w:type="spellEnd"/>
-      <w:proofErr w:type="gramEnd"/>
-      <w:r>
-        <w:t xml:space="preserve"> format in the same python script to output the characteristics printed below. T</w:t>
-      </w:r>
-      <w:r>
-        <w:t xml:space="preserve">he above interpretation from </w:t>
-      </w:r>
-      <w:proofErr w:type="spellStart"/>
-      <w:r>
-        <w:t>Netron</w:t>
-      </w:r>
-      <w:proofErr w:type="spellEnd"/>
-      <w:r>
-        <w:t xml:space="preserve"> </w:t>
-      </w:r>
-      <w:r>
-        <w:t>of the .</w:t>
-      </w:r>
-      <w:proofErr w:type="spellStart"/>
-      <w:r>
-        <w:t>onnx</w:t>
-      </w:r>
-      <w:proofErr w:type="spellEnd"/>
-      <w:r>
-        <w:t xml:space="preserve"> file </w:t>
-      </w:r>
-      <w:r>
-        <w:t xml:space="preserve">appears to be a great </w:t>
-      </w:r>
-      <w:r>
-        <w:t>visualization</w:t>
-      </w:r>
-      <w:r>
-        <w:t xml:space="preserve"> tool</w:t>
-      </w:r>
-      <w:r>
-        <w:t>.</w:t>
+        <w:t>=== Layer Details and Weights ===</w:t>
+      </w:r>
+    </w:p>
+    <w:p>
+      <w:r>
+        <w:t>q_net.0.weight: shape = (64, 400), requires_grad = True</w:t>
+      </w:r>
+    </w:p>
+    <w:p>
+      <w:r>
+        <w:t>q_net.0.bias: shape = (64,), requires_grad = True</w:t>
+      </w:r>
+    </w:p>
+    <w:p>
+      <w:r>
+        <w:t>q_net.2.weight: shape = (64, 64), requires_grad = True</w:t>
+      </w:r>
+    </w:p>
+    <w:p>
+      <w:r>
+        <w:t>q_net.2.bias: shape = (64,), requires_grad = True</w:t>
+      </w:r>
+    </w:p>
+    <w:p>
+      <w:r>
+        <w:t>q_net.4.weight: shape = (4, 64), requires_grad = True</w:t>
+      </w:r>
+    </w:p>
+    <w:p>
+      <w:r>
+        <w:t>q_net.4.bias: shape = (4,), requires_grad = True</w:t>
       </w:r>
     </w:p>
     <w:p/>
     <w:p>
       <w:r>
-        <w:t>=== Model Policy Architecture ===</w:t>
-      </w:r>
-    </w:p>
-    <w:p>
-      <w:proofErr w:type="spellStart"/>
-      <w:proofErr w:type="gramStart"/>
-      <w:r>
-        <w:t>DQNPolicy</w:t>
-      </w:r>
-      <w:proofErr w:type="spellEnd"/>
-      <w:r>
-        <w:t>(</w:t>
-      </w:r>
-      <w:proofErr w:type="gramEnd"/>
-    </w:p>
-    <w:p>
-      <w:r>
-        <w:t xml:space="preserve">  (</w:t>
-      </w:r>
-      <w:proofErr w:type="spellStart"/>
-      <w:r>
-        <w:t>q_net</w:t>
-      </w:r>
-      <w:proofErr w:type="spellEnd"/>
-      <w:r>
-        <w:t xml:space="preserve">): </w:t>
-      </w:r>
-      <w:proofErr w:type="spellStart"/>
-      <w:proofErr w:type="gramStart"/>
-      <w:r>
-        <w:t>QNetwork</w:t>
-      </w:r>
-      <w:proofErr w:type="spellEnd"/>
-      <w:r>
-        <w:t>(</w:t>
-      </w:r>
-      <w:proofErr w:type="gramEnd"/>
-    </w:p>
-    <w:p>
-      <w:r>
-        <w:t xml:space="preserve">    (</w:t>
-      </w:r>
-      <w:proofErr w:type="spellStart"/>
-      <w:r>
-        <w:t>features_extractor</w:t>
-      </w:r>
-      <w:proofErr w:type="spellEnd"/>
-      <w:r>
-        <w:t xml:space="preserve">): </w:t>
-      </w:r>
-      <w:proofErr w:type="spellStart"/>
-      <w:proofErr w:type="gramStart"/>
-      <w:r>
-        <w:t>FlattenExtractor</w:t>
-      </w:r>
-      <w:proofErr w:type="spellEnd"/>
-      <w:r>
-        <w:t>(</w:t>
-      </w:r>
-      <w:proofErr w:type="gramEnd"/>
-    </w:p>
-    <w:p>
-      <w:r>
-        <w:t xml:space="preserve">      (flatten): </w:t>
-      </w:r>
-      <w:proofErr w:type="gramStart"/>
-      <w:r>
-        <w:t>Flatten(</w:t>
-      </w:r>
-      <w:proofErr w:type="spellStart"/>
-      <w:proofErr w:type="gramEnd"/>
-      <w:r>
-        <w:t>start_dim</w:t>
-      </w:r>
-      <w:proofErr w:type="spellEnd"/>
-      <w:r>
-        <w:t xml:space="preserve">=1, </w:t>
-      </w:r>
-      <w:proofErr w:type="spellStart"/>
-      <w:r>
-        <w:t>end_dim</w:t>
-      </w:r>
-      <w:proofErr w:type="spellEnd"/>
-      <w:r>
-        <w:t>=-1)</w:t>
-      </w:r>
-    </w:p>
-    <w:p>
-      <w:r>
-        <w:t xml:space="preserve">    )</w:t>
-      </w:r>
-    </w:p>
-    <w:p>
-      <w:r>
-        <w:t xml:space="preserve">    (</w:t>
-      </w:r>
-      <w:proofErr w:type="spellStart"/>
-      <w:r>
-        <w:t>q_net</w:t>
-      </w:r>
-      <w:proofErr w:type="spellEnd"/>
-      <w:r>
-        <w:t xml:space="preserve">): </w:t>
-      </w:r>
-      <w:proofErr w:type="gramStart"/>
-      <w:r>
-        <w:t>Sequential(</w:t>
-      </w:r>
-      <w:proofErr w:type="gramEnd"/>
-    </w:p>
-    <w:p>
-      <w:r>
-        <w:t xml:space="preserve">      (0): </w:t>
-      </w:r>
-      <w:proofErr w:type="gramStart"/>
-      <w:r>
-        <w:t>Linear(</w:t>
-      </w:r>
-      <w:proofErr w:type="spellStart"/>
-      <w:proofErr w:type="gramEnd"/>
-      <w:r>
-        <w:t>in_features</w:t>
-      </w:r>
-      <w:proofErr w:type="spellEnd"/>
-      <w:r>
-        <w:t xml:space="preserve">=400, </w:t>
-      </w:r>
-      <w:proofErr w:type="spellStart"/>
-      <w:r>
-        <w:t>out_features</w:t>
-      </w:r>
-      <w:proofErr w:type="spellEnd"/>
-      <w:r>
-        <w:t>=64, bias=True)</w:t>
-      </w:r>
-    </w:p>
-    <w:p>
-      <w:r>
-        <w:t xml:space="preserve">      (1): </w:t>
-      </w:r>
-      <w:proofErr w:type="spellStart"/>
-      <w:proofErr w:type="gramStart"/>
-      <w:r>
-        <w:t>ReLU</w:t>
-      </w:r>
-      <w:proofErr w:type="spellEnd"/>
-      <w:r>
-        <w:t>(</w:t>
-      </w:r>
-      <w:proofErr w:type="gramEnd"/>
-      <w:r>
-        <w:t>)</w:t>
-      </w:r>
-    </w:p>
-    <w:p>
-      <w:r>
-        <w:t xml:space="preserve">      (2): </w:t>
-      </w:r>
-      <w:proofErr w:type="gramStart"/>
-      <w:r>
-        <w:t>Linear(</w:t>
-      </w:r>
-      <w:proofErr w:type="spellStart"/>
-      <w:proofErr w:type="gramEnd"/>
-      <w:r>
-        <w:t>in_features</w:t>
-      </w:r>
-      <w:proofErr w:type="spellEnd"/>
-      <w:r>
-        <w:t xml:space="preserve">=64, </w:t>
-      </w:r>
-      <w:proofErr w:type="spellStart"/>
-      <w:r>
-        <w:t>out_features</w:t>
-      </w:r>
-      <w:proofErr w:type="spellEnd"/>
-      <w:r>
-        <w:t>=64, bias=True)</w:t>
-      </w:r>
-    </w:p>
-    <w:p>
-      <w:r>
-        <w:t xml:space="preserve">      (3): </w:t>
-      </w:r>
-      <w:proofErr w:type="spellStart"/>
-      <w:proofErr w:type="gramStart"/>
-      <w:r>
-        <w:t>ReLU</w:t>
-      </w:r>
-      <w:proofErr w:type="spellEnd"/>
-      <w:r>
-        <w:t>(</w:t>
-      </w:r>
-      <w:proofErr w:type="gramEnd"/>
-      <w:r>
-        <w:t>)</w:t>
-      </w:r>
-    </w:p>
-    <w:p>
-      <w:r>
-        <w:t xml:space="preserve">      (4): </w:t>
-      </w:r>
-      <w:proofErr w:type="gramStart"/>
-      <w:r>
-        <w:t>Linear(</w:t>
-      </w:r>
-      <w:proofErr w:type="spellStart"/>
-      <w:proofErr w:type="gramEnd"/>
-      <w:r>
-        <w:t>in_features</w:t>
-      </w:r>
-      <w:proofErr w:type="spellEnd"/>
-      <w:r>
-        <w:t xml:space="preserve">=64, </w:t>
-      </w:r>
-      <w:proofErr w:type="spellStart"/>
-      <w:r>
-        <w:t>out_features</w:t>
-      </w:r>
-      <w:proofErr w:type="spellEnd"/>
-      <w:r>
-        <w:t>=4, bias=True)</w:t>
-      </w:r>
-    </w:p>
-    <w:p>
-      <w:r>
-        <w:t xml:space="preserve">    )</w:t>
-      </w:r>
-    </w:p>
-    <w:p>
-      <w:r>
-        <w:lastRenderedPageBreak/>
-        <w:t xml:space="preserve">  )</w:t>
-      </w:r>
-    </w:p>
-    <w:p>
-      <w:r>
-        <w:t xml:space="preserve">  (</w:t>
-      </w:r>
-      <w:proofErr w:type="spellStart"/>
-      <w:r>
-        <w:t>q_net_target</w:t>
-      </w:r>
-      <w:proofErr w:type="spellEnd"/>
-      <w:r>
-        <w:t xml:space="preserve">): </w:t>
-      </w:r>
-      <w:proofErr w:type="spellStart"/>
-      <w:proofErr w:type="gramStart"/>
-      <w:r>
-        <w:t>QNetwork</w:t>
-      </w:r>
-      <w:proofErr w:type="spellEnd"/>
-      <w:r>
-        <w:t>(</w:t>
-      </w:r>
-      <w:proofErr w:type="gramEnd"/>
-    </w:p>
-    <w:p>
-      <w:r>
-        <w:t xml:space="preserve">    (</w:t>
-      </w:r>
-      <w:proofErr w:type="spellStart"/>
-      <w:r>
-        <w:t>features_extractor</w:t>
-      </w:r>
-      <w:proofErr w:type="spellEnd"/>
-      <w:r>
-        <w:t xml:space="preserve">): </w:t>
-      </w:r>
-      <w:proofErr w:type="spellStart"/>
-      <w:proofErr w:type="gramStart"/>
-      <w:r>
-        <w:t>FlattenExtractor</w:t>
-      </w:r>
-      <w:proofErr w:type="spellEnd"/>
-      <w:r>
-        <w:t>(</w:t>
-      </w:r>
-      <w:proofErr w:type="gramEnd"/>
-    </w:p>
-    <w:p>
-      <w:r>
-        <w:t xml:space="preserve">      (flatten): </w:t>
-      </w:r>
-      <w:proofErr w:type="gramStart"/>
-      <w:r>
-        <w:t>Flatten(</w:t>
-      </w:r>
-      <w:proofErr w:type="spellStart"/>
-      <w:proofErr w:type="gramEnd"/>
-      <w:r>
-        <w:t>start_dim</w:t>
-      </w:r>
-      <w:proofErr w:type="spellEnd"/>
-      <w:r>
-        <w:t xml:space="preserve">=1, </w:t>
-      </w:r>
-      <w:proofErr w:type="spellStart"/>
-      <w:r>
-        <w:t>end_dim</w:t>
-      </w:r>
-      <w:proofErr w:type="spellEnd"/>
-      <w:r>
-        <w:t>=-1)</w:t>
-      </w:r>
-    </w:p>
-    <w:p>
-      <w:r>
-        <w:t xml:space="preserve">    )</w:t>
-      </w:r>
-    </w:p>
-    <w:p>
-      <w:r>
-        <w:t xml:space="preserve">    (</w:t>
-      </w:r>
-      <w:proofErr w:type="spellStart"/>
-      <w:r>
-        <w:t>q_net</w:t>
-      </w:r>
-      <w:proofErr w:type="spellEnd"/>
-      <w:r>
-        <w:t xml:space="preserve">): </w:t>
-      </w:r>
-      <w:proofErr w:type="gramStart"/>
-      <w:r>
-        <w:t>Sequential(</w:t>
-      </w:r>
-      <w:proofErr w:type="gramEnd"/>
-    </w:p>
-    <w:p>
-      <w:r>
-        <w:t xml:space="preserve">      (0): </w:t>
-      </w:r>
-      <w:proofErr w:type="gramStart"/>
-      <w:r>
-        <w:t>Linear(</w:t>
-      </w:r>
-      <w:proofErr w:type="spellStart"/>
-      <w:proofErr w:type="gramEnd"/>
-      <w:r>
-        <w:t>in_features</w:t>
-      </w:r>
-      <w:proofErr w:type="spellEnd"/>
-      <w:r>
-        <w:t xml:space="preserve">=400, </w:t>
-      </w:r>
-      <w:proofErr w:type="spellStart"/>
-      <w:r>
-        <w:t>out_features</w:t>
-      </w:r>
-      <w:proofErr w:type="spellEnd"/>
-      <w:r>
-        <w:t>=64, bias=True)</w:t>
-      </w:r>
-    </w:p>
-    <w:p>
-      <w:r>
-        <w:t xml:space="preserve">      (1): </w:t>
-      </w:r>
-      <w:proofErr w:type="spellStart"/>
-      <w:proofErr w:type="gramStart"/>
-      <w:r>
-        <w:t>ReLU</w:t>
-      </w:r>
-      <w:proofErr w:type="spellEnd"/>
-      <w:r>
-        <w:t>(</w:t>
-      </w:r>
-      <w:proofErr w:type="gramEnd"/>
-      <w:r>
-        <w:t>)</w:t>
-      </w:r>
-    </w:p>
-    <w:p>
-      <w:r>
-        <w:t xml:space="preserve">      (2): </w:t>
-      </w:r>
-      <w:proofErr w:type="gramStart"/>
-      <w:r>
-        <w:t>Linear(</w:t>
-      </w:r>
-      <w:proofErr w:type="spellStart"/>
-      <w:proofErr w:type="gramEnd"/>
-      <w:r>
-        <w:t>in_features</w:t>
-      </w:r>
-      <w:proofErr w:type="spellEnd"/>
-      <w:r>
-        <w:t xml:space="preserve">=64, </w:t>
-      </w:r>
-      <w:proofErr w:type="spellStart"/>
-      <w:r>
-        <w:t>out_features</w:t>
-      </w:r>
-      <w:proofErr w:type="spellEnd"/>
-      <w:r>
-        <w:t>=64, bias=True)</w:t>
-      </w:r>
-    </w:p>
-    <w:p>
-      <w:r>
-        <w:t xml:space="preserve">      (3): </w:t>
-      </w:r>
-      <w:proofErr w:type="spellStart"/>
-      <w:proofErr w:type="gramStart"/>
-      <w:r>
-        <w:t>ReLU</w:t>
-      </w:r>
-      <w:proofErr w:type="spellEnd"/>
-      <w:r>
-        <w:t>(</w:t>
-      </w:r>
-      <w:proofErr w:type="gramEnd"/>
-      <w:r>
-        <w:t>)</w:t>
-      </w:r>
-    </w:p>
-    <w:p>
-      <w:r>
-        <w:t xml:space="preserve">      (4): </w:t>
-      </w:r>
-      <w:proofErr w:type="gramStart"/>
-      <w:r>
-        <w:t>Linear(</w:t>
-      </w:r>
-      <w:proofErr w:type="spellStart"/>
-      <w:proofErr w:type="gramEnd"/>
-      <w:r>
-        <w:t>in_features</w:t>
-      </w:r>
-      <w:proofErr w:type="spellEnd"/>
-      <w:r>
-        <w:t xml:space="preserve">=64, </w:t>
-      </w:r>
-      <w:proofErr w:type="spellStart"/>
-      <w:r>
-        <w:t>out_features</w:t>
-      </w:r>
-      <w:proofErr w:type="spellEnd"/>
-      <w:r>
-        <w:t>=4, bias=True)</w:t>
-      </w:r>
-    </w:p>
-    <w:p>
-      <w:r>
-        <w:t xml:space="preserve">    )</w:t>
-      </w:r>
-    </w:p>
-    <w:p>
-      <w:r>
-        <w:t xml:space="preserve">  )</w:t>
-      </w:r>
-    </w:p>
-    <w:p>
-      <w:r>
-        <w:t>)</w:t>
+        <w:t>Using fallback dummy input of shape: (1, 400)</w:t>
       </w:r>
     </w:p>
     <w:p/>
     <w:p>
       <w:r>
-        <w:t>=== Q-Network Architecture ===</w:t>
-      </w:r>
-    </w:p>
-    <w:p>
-      <w:proofErr w:type="spellStart"/>
-      <w:proofErr w:type="gramStart"/>
-      <w:r>
-        <w:t>QNetwork</w:t>
-      </w:r>
-      <w:proofErr w:type="spellEnd"/>
-      <w:r>
-        <w:t>(</w:t>
-      </w:r>
-      <w:proofErr w:type="gramEnd"/>
-    </w:p>
-    <w:p>
-      <w:r>
-        <w:t xml:space="preserve">  (</w:t>
-      </w:r>
-      <w:proofErr w:type="spellStart"/>
-      <w:r>
-        <w:t>features_extractor</w:t>
-      </w:r>
-      <w:proofErr w:type="spellEnd"/>
-      <w:r>
-        <w:t xml:space="preserve">): </w:t>
-      </w:r>
-      <w:proofErr w:type="spellStart"/>
-      <w:proofErr w:type="gramStart"/>
-      <w:r>
-        <w:t>FlattenExtractor</w:t>
-      </w:r>
-      <w:proofErr w:type="spellEnd"/>
-      <w:r>
-        <w:t>(</w:t>
-      </w:r>
-      <w:proofErr w:type="gramEnd"/>
-    </w:p>
-    <w:p>
-      <w:r>
-        <w:t xml:space="preserve">    (flatten): </w:t>
-      </w:r>
-      <w:proofErr w:type="gramStart"/>
-      <w:r>
-        <w:t>Flatten(</w:t>
-      </w:r>
-      <w:proofErr w:type="spellStart"/>
-      <w:proofErr w:type="gramEnd"/>
-      <w:r>
-        <w:t>start_dim</w:t>
-      </w:r>
-      <w:proofErr w:type="spellEnd"/>
-      <w:r>
-        <w:t xml:space="preserve">=1, </w:t>
-      </w:r>
-      <w:proofErr w:type="spellStart"/>
-      <w:r>
-        <w:t>end_dim</w:t>
-      </w:r>
-      <w:proofErr w:type="spellEnd"/>
-      <w:r>
-        <w:t>=-1)</w:t>
-      </w:r>
-    </w:p>
-    <w:p>
-      <w:r>
-        <w:t xml:space="preserve">  )</w:t>
-      </w:r>
-    </w:p>
-    <w:p>
-      <w:r>
-        <w:t xml:space="preserve">  (</w:t>
-      </w:r>
-      <w:proofErr w:type="spellStart"/>
-      <w:r>
-        <w:t>q_net</w:t>
-      </w:r>
-      <w:proofErr w:type="spellEnd"/>
-      <w:r>
-        <w:t xml:space="preserve">): </w:t>
-      </w:r>
-      <w:proofErr w:type="gramStart"/>
-      <w:r>
-        <w:t>Sequential(</w:t>
-      </w:r>
-      <w:proofErr w:type="gramEnd"/>
-    </w:p>
-    <w:p>
-      <w:r>
-        <w:t xml:space="preserve">    (0): </w:t>
-      </w:r>
-      <w:proofErr w:type="gramStart"/>
-      <w:r>
-        <w:t>Linear(</w:t>
-      </w:r>
-      <w:proofErr w:type="spellStart"/>
-      <w:proofErr w:type="gramEnd"/>
-      <w:r>
-        <w:t>in_features</w:t>
-      </w:r>
-      <w:proofErr w:type="spellEnd"/>
-      <w:r>
-        <w:t xml:space="preserve">=400, </w:t>
-      </w:r>
-      <w:proofErr w:type="spellStart"/>
-      <w:r>
-        <w:t>out_features</w:t>
-      </w:r>
-      <w:proofErr w:type="spellEnd"/>
-      <w:r>
-        <w:t>=64, bias=True)</w:t>
-      </w:r>
-    </w:p>
-    <w:p>
-      <w:r>
-        <w:t xml:space="preserve">    (1): </w:t>
-      </w:r>
-      <w:proofErr w:type="spellStart"/>
-      <w:proofErr w:type="gramStart"/>
-      <w:r>
-        <w:t>ReLU</w:t>
-      </w:r>
-      <w:proofErr w:type="spellEnd"/>
-      <w:r>
-        <w:t>(</w:t>
-      </w:r>
-      <w:proofErr w:type="gramEnd"/>
-      <w:r>
-        <w:t>)</w:t>
-      </w:r>
-    </w:p>
-    <w:p>
-      <w:r>
-        <w:t xml:space="preserve">    (2): </w:t>
-      </w:r>
-      <w:proofErr w:type="gramStart"/>
-      <w:r>
-        <w:t>Linear(</w:t>
-      </w:r>
-      <w:proofErr w:type="spellStart"/>
-      <w:proofErr w:type="gramEnd"/>
-      <w:r>
-        <w:t>in_features</w:t>
-      </w:r>
-      <w:proofErr w:type="spellEnd"/>
-      <w:r>
-        <w:t xml:space="preserve">=64, </w:t>
-      </w:r>
-      <w:proofErr w:type="spellStart"/>
-      <w:r>
-        <w:t>out_features</w:t>
-      </w:r>
-      <w:proofErr w:type="spellEnd"/>
-      <w:r>
-        <w:t>=64, bias=True)</w:t>
-      </w:r>
-    </w:p>
-    <w:p>
-      <w:r>
-        <w:t xml:space="preserve">    (3): </w:t>
-      </w:r>
-      <w:proofErr w:type="spellStart"/>
-      <w:proofErr w:type="gramStart"/>
-      <w:r>
-        <w:t>ReLU</w:t>
-      </w:r>
-      <w:proofErr w:type="spellEnd"/>
-      <w:r>
-        <w:t>(</w:t>
-      </w:r>
-      <w:proofErr w:type="gramEnd"/>
-      <w:r>
-        <w:t>)</w:t>
-      </w:r>
-    </w:p>
-    <w:p>
-      <w:r>
-        <w:t xml:space="preserve">    (4): </w:t>
-      </w:r>
-      <w:proofErr w:type="gramStart"/>
-      <w:r>
-        <w:t>Linear(</w:t>
-      </w:r>
-      <w:proofErr w:type="spellStart"/>
-      <w:proofErr w:type="gramEnd"/>
-      <w:r>
-        <w:t>in_features</w:t>
-      </w:r>
-      <w:proofErr w:type="spellEnd"/>
-      <w:r>
-        <w:t xml:space="preserve">=64, </w:t>
-      </w:r>
-      <w:proofErr w:type="spellStart"/>
-      <w:r>
-        <w:t>out_features</w:t>
-      </w:r>
-      <w:proofErr w:type="spellEnd"/>
-      <w:r>
-        <w:t>=4, bias=True)</w:t>
-      </w:r>
-    </w:p>
-    <w:p>
-      <w:r>
-        <w:t xml:space="preserve">  )</w:t>
-      </w:r>
-    </w:p>
-    <w:p>
-      <w:r>
-        <w:t>)</w:t>
+        <w:t>Running a forward pass through the Q-network to capture activations...</w:t>
       </w:r>
     </w:p>
     <w:p/>
     <w:p>
       <w:r>
-        <w:t>=== Layer Details and Weights ===</w:t>
-      </w:r>
-    </w:p>
-    <w:p>
-      <w:r>
-        <w:t>q_net.</w:t>
-      </w:r>
-      <w:proofErr w:type="gramStart"/>
-      <w:r>
-        <w:t>0.weight</w:t>
-      </w:r>
-      <w:proofErr w:type="gramEnd"/>
-      <w:r>
-        <w:t xml:space="preserve">: shape = (64, 400), </w:t>
-      </w:r>
-      <w:proofErr w:type="spellStart"/>
-      <w:r>
-        <w:t>requires_grad</w:t>
-      </w:r>
-      <w:proofErr w:type="spellEnd"/>
-      <w:r>
-        <w:t xml:space="preserve"> = True</w:t>
-      </w:r>
-    </w:p>
-    <w:p>
-      <w:r>
-        <w:t>q_net.</w:t>
-      </w:r>
-      <w:proofErr w:type="gramStart"/>
-      <w:r>
-        <w:t>0.bias</w:t>
-      </w:r>
-      <w:proofErr w:type="gramEnd"/>
-      <w:r>
-        <w:t xml:space="preserve">: shape = (64,), </w:t>
-      </w:r>
-      <w:proofErr w:type="spellStart"/>
-      <w:r>
-        <w:t>requires_grad</w:t>
-      </w:r>
-      <w:proofErr w:type="spellEnd"/>
-      <w:r>
-        <w:t xml:space="preserve"> = True</w:t>
-      </w:r>
-    </w:p>
-    <w:p>
-      <w:r>
-        <w:t>q_net.</w:t>
-      </w:r>
-      <w:proofErr w:type="gramStart"/>
-      <w:r>
-        <w:t>2.weight</w:t>
-      </w:r>
-      <w:proofErr w:type="gramEnd"/>
-      <w:r>
-        <w:t xml:space="preserve">: shape = (64, 64), </w:t>
-      </w:r>
-      <w:proofErr w:type="spellStart"/>
-      <w:r>
-        <w:t>requires_grad</w:t>
-      </w:r>
-      <w:proofErr w:type="spellEnd"/>
-      <w:r>
-        <w:t xml:space="preserve"> = True</w:t>
-      </w:r>
-    </w:p>
-    <w:p>
-      <w:r>
-        <w:t>q_net.</w:t>
-      </w:r>
-      <w:proofErr w:type="gramStart"/>
-      <w:r>
-        <w:t>2.bias</w:t>
-      </w:r>
-      <w:proofErr w:type="gramEnd"/>
-      <w:r>
-        <w:t xml:space="preserve">: shape = (64,), </w:t>
-      </w:r>
-      <w:proofErr w:type="spellStart"/>
-      <w:r>
-        <w:t>requires_grad</w:t>
-      </w:r>
-      <w:proofErr w:type="spellEnd"/>
-      <w:r>
-        <w:t xml:space="preserve"> = True</w:t>
-      </w:r>
-    </w:p>
-    <w:p>
-      <w:r>
-        <w:t>q_net.</w:t>
-      </w:r>
-      <w:proofErr w:type="gramStart"/>
-      <w:r>
-        <w:t>4.weight</w:t>
-      </w:r>
-      <w:proofErr w:type="gramEnd"/>
-      <w:r>
-        <w:t xml:space="preserve">: shape = (4, 64), </w:t>
-      </w:r>
-      <w:proofErr w:type="spellStart"/>
-      <w:r>
-        <w:t>requires_grad</w:t>
-      </w:r>
-      <w:proofErr w:type="spellEnd"/>
-      <w:r>
-        <w:t xml:space="preserve"> = True</w:t>
-      </w:r>
-    </w:p>
-    <w:p>
-      <w:r>
-        <w:t>q_net.</w:t>
-      </w:r>
-      <w:proofErr w:type="gramStart"/>
-      <w:r>
-        <w:t>4.bias</w:t>
-      </w:r>
-      <w:proofErr w:type="gramEnd"/>
-      <w:r>
-        <w:t xml:space="preserve">: shape = (4,), </w:t>
-      </w:r>
-      <w:proofErr w:type="spellStart"/>
-      <w:r>
-        <w:t>requires_grad</w:t>
-      </w:r>
-      <w:proofErr w:type="spellEnd"/>
-      <w:r>
-        <w:t xml:space="preserve"> = True</w:t>
+        <w:t>Output of Q-network forward pass:</w:t>
+      </w:r>
+    </w:p>
+    <w:p>
+      <w:r>
+        <w:t>tensor([[-34.8706, -38.9922, -36.1658, -44.3678]])</w:t>
       </w:r>
     </w:p>
     <w:p/>
     <w:p>
       <w:r>
-        <w:t>Using fallback dummy input of shape: (1, 400)</w:t>
-      </w:r>
-    </w:p>
-    <w:p/>
-    <w:p>
-      <w:r>
-        <w:t>Running a forward pass through the Q-network to capture activations...</w:t>
-      </w:r>
-    </w:p>
-    <w:p/>
-    <w:p>
-      <w:r>
-        <w:t>Output of Q-network forward pass:</w:t>
-      </w:r>
-    </w:p>
-    <w:p>
-      <w:proofErr w:type="gramStart"/>
-      <w:r>
-        <w:t>tensor(</w:t>
-      </w:r>
-      <w:proofErr w:type="gramEnd"/>
-      <w:r>
-        <w:t>[[-34.8706, -38.9922, -36.1658, -44.3678]])</w:t>
-      </w:r>
-    </w:p>
-    <w:p/>
-    <w:p>
-      <w:r>
         <w:t>Captured Activations (layer: activation shape):</w:t>
       </w:r>
     </w:p>
     <w:p>
       <w:r>
-        <w:t xml:space="preserve">  </w:t>
-      </w:r>
-      <w:proofErr w:type="spellStart"/>
-      <w:r>
-        <w:t>features_</w:t>
-      </w:r>
-      <w:proofErr w:type="gramStart"/>
-      <w:r>
-        <w:t>extractor.flatten</w:t>
-      </w:r>
-      <w:proofErr w:type="spellEnd"/>
-      <w:proofErr w:type="gramEnd"/>
-      <w:r>
-        <w:t>: (1, 400)</w:t>
+        <w:t xml:space="preserve">  features_extractor.flatten: (1, 400)</w:t>
       </w:r>
     </w:p>
     <w:p>
@@ -1444,7 +1153,6 @@
     </w:p>
     <w:p>
       <w:r>
-        <w:lastRenderedPageBreak/>
         <w:t xml:space="preserve">  q_net.2: (1, 64)</w:t>
       </w:r>
     </w:p>
@@ -1460,149 +1168,37 @@
     </w:p>
     <w:p>
       <w:r>
-        <w:t xml:space="preserve">Exported graph: </w:t>
-      </w:r>
-      <w:proofErr w:type="gramStart"/>
-      <w:r>
-        <w:t>graph(</w:t>
-      </w:r>
-      <w:proofErr w:type="gramEnd"/>
-      <w:r>
-        <w:t xml:space="preserve">%input : Float(1, 400, strides=[400, 1], </w:t>
-      </w:r>
-      <w:proofErr w:type="spellStart"/>
-      <w:r>
-        <w:t>requires_grad</w:t>
-      </w:r>
-      <w:proofErr w:type="spellEnd"/>
-      <w:r>
-        <w:t>=0, device=cpu),</w:t>
-      </w:r>
-    </w:p>
-    <w:p>
-      <w:r>
-        <w:t xml:space="preserve">      %q_net.</w:t>
-      </w:r>
-      <w:proofErr w:type="gramStart"/>
-      <w:r>
-        <w:t>0.weight</w:t>
-      </w:r>
-      <w:proofErr w:type="gramEnd"/>
-      <w:r>
-        <w:t xml:space="preserve"> : Float(64, 400, strides=[400, 1], </w:t>
-      </w:r>
-      <w:proofErr w:type="spellStart"/>
-      <w:r>
-        <w:t>requires_grad</w:t>
-      </w:r>
-      <w:proofErr w:type="spellEnd"/>
-      <w:r>
-        <w:t>=1, device=cpu),</w:t>
-      </w:r>
-    </w:p>
-    <w:p>
-      <w:r>
-        <w:t xml:space="preserve">      %q_net.</w:t>
-      </w:r>
-      <w:proofErr w:type="gramStart"/>
-      <w:r>
-        <w:t>0.bias</w:t>
-      </w:r>
-      <w:proofErr w:type="gramEnd"/>
-      <w:r>
-        <w:t xml:space="preserve"> : Float(64, strides=[1], </w:t>
-      </w:r>
-      <w:proofErr w:type="spellStart"/>
-      <w:r>
-        <w:t>requires_grad</w:t>
-      </w:r>
-      <w:proofErr w:type="spellEnd"/>
-      <w:r>
-        <w:t>=1, device=cpu),</w:t>
-      </w:r>
-    </w:p>
-    <w:p>
-      <w:r>
-        <w:t xml:space="preserve">      %q_net.</w:t>
-      </w:r>
-      <w:proofErr w:type="gramStart"/>
-      <w:r>
-        <w:t>2.weight</w:t>
-      </w:r>
-      <w:proofErr w:type="gramEnd"/>
-      <w:r>
-        <w:t xml:space="preserve"> : Float(64, 64, strides=[64, 1], </w:t>
-      </w:r>
-      <w:proofErr w:type="spellStart"/>
-      <w:r>
-        <w:t>requires_grad</w:t>
-      </w:r>
-      <w:proofErr w:type="spellEnd"/>
-      <w:r>
-        <w:t>=1, device=cpu),</w:t>
-      </w:r>
-    </w:p>
-    <w:p>
-      <w:r>
-        <w:t xml:space="preserve">      %q_net.</w:t>
-      </w:r>
-      <w:proofErr w:type="gramStart"/>
-      <w:r>
-        <w:t>2.bias</w:t>
-      </w:r>
-      <w:proofErr w:type="gramEnd"/>
-      <w:r>
-        <w:t xml:space="preserve"> : Float(64, strides=[1], </w:t>
-      </w:r>
-      <w:proofErr w:type="spellStart"/>
-      <w:r>
-        <w:t>requires_grad</w:t>
-      </w:r>
-      <w:proofErr w:type="spellEnd"/>
-      <w:r>
-        <w:t>=1, device=cpu),</w:t>
-      </w:r>
-    </w:p>
-    <w:p>
-      <w:r>
-        <w:t xml:space="preserve">      %q_net.</w:t>
-      </w:r>
-      <w:proofErr w:type="gramStart"/>
-      <w:r>
-        <w:t>4.weight</w:t>
-      </w:r>
-      <w:proofErr w:type="gramEnd"/>
-      <w:r>
-        <w:t xml:space="preserve"> : Float(4, 64, strides=[64, 1], </w:t>
-      </w:r>
-      <w:proofErr w:type="spellStart"/>
-      <w:r>
-        <w:t>requires_grad</w:t>
-      </w:r>
-      <w:proofErr w:type="spellEnd"/>
-      <w:r>
-        <w:t>=1, device=cpu),</w:t>
-      </w:r>
-    </w:p>
-    <w:p>
-      <w:r>
-        <w:t xml:space="preserve">      %q_net.</w:t>
-      </w:r>
-      <w:proofErr w:type="gramStart"/>
-      <w:r>
-        <w:t>4.bias</w:t>
-      </w:r>
-      <w:proofErr w:type="gramEnd"/>
-      <w:r>
-        <w:t xml:space="preserve"> : Float(4, strides=[1], </w:t>
-      </w:r>
-      <w:proofErr w:type="spellStart"/>
-      <w:r>
-        <w:t>requires_grad</w:t>
-      </w:r>
-      <w:proofErr w:type="spellEnd"/>
-      <w:r>
-        <w:t>=1, device=cpu)):</w:t>
+        <w:t>Exported graph: graph(%input : Float(1, 400, strides=[400, 1], requires_grad=0, device=cpu),</w:t>
+      </w:r>
+    </w:p>
+    <w:p>
+      <w:r>
+        <w:t xml:space="preserve">      %q_net.0.weight : Float(64, 400, strides=[400, 1], requires_grad=1, device=cpu),</w:t>
+      </w:r>
+    </w:p>
+    <w:p>
+      <w:r>
+        <w:t xml:space="preserve">      %q_net.0.bias : Float(64, strides=[1], requires_grad=1, device=cpu),</w:t>
+      </w:r>
+    </w:p>
+    <w:p>
+      <w:r>
+        <w:t xml:space="preserve">      %q_net.2.weight : Float(64, 64, strides=[64, 1], requires_grad=1, device=cpu),</w:t>
+      </w:r>
+    </w:p>
+    <w:p>
+      <w:r>
+        <w:t xml:space="preserve">      %q_net.2.bias : Float(64, strides=[1], requires_grad=1, device=cpu),</w:t>
+      </w:r>
+    </w:p>
+    <w:p>
+      <w:r>
+        <w:t xml:space="preserve">      %q_net.4.weight : Float(4, 64, strides=[64, 1], requires_grad=1, device=cpu),</w:t>
+      </w:r>
+    </w:p>
+    <w:p>
+      <w:r>
+        <w:t xml:space="preserve">      %q_net.4.bias : Float(4, strides=[1], requires_grad=1, device=cpu)):</w:t>
       </w:r>
     </w:p>
     <w:sectPr>
@@ -1707,6 +1303,123 @@
     </w:lvl>
   </w:abstractNum>
   <w:abstractNum w:abstractNumId="1" w15:restartNumberingAfterBreak="0">
+    <w:nsid w:val="104E28EF"/>
+    <w:multiLevelType w:val="multilevel"/>
+    <w:tmpl w:val="1BAE4D78"/>
+    <w:lvl w:ilvl="0">
+      <w:start w:val="1"/>
+      <w:numFmt w:val="decimal"/>
+      <w:lvlText w:val="%1."/>
+      <w:lvlJc w:val="left"/>
+      <w:pPr>
+        <w:tabs>
+          <w:tab w:val="num" w:pos="720"/>
+        </w:tabs>
+        <w:ind w:left="720" w:hanging="360"/>
+      </w:pPr>
+    </w:lvl>
+    <w:lvl w:ilvl="1">
+      <w:start w:val="1"/>
+      <w:numFmt w:val="bullet"/>
+      <w:lvlText w:val="o"/>
+      <w:lvlJc w:val="left"/>
+      <w:pPr>
+        <w:tabs>
+          <w:tab w:val="num" w:pos="1440"/>
+        </w:tabs>
+        <w:ind w:left="1440" w:hanging="360"/>
+      </w:pPr>
+      <w:rPr>
+        <w:rFonts w:ascii="Courier New" w:hAnsi="Courier New" w:hint="default"/>
+        <w:sz w:val="20"/>
+      </w:rPr>
+    </w:lvl>
+    <w:lvl w:ilvl="2" w:tentative="1">
+      <w:start w:val="1"/>
+      <w:numFmt w:val="decimal"/>
+      <w:lvlText w:val="%3."/>
+      <w:lvlJc w:val="left"/>
+      <w:pPr>
+        <w:tabs>
+          <w:tab w:val="num" w:pos="2160"/>
+        </w:tabs>
+        <w:ind w:left="2160" w:hanging="360"/>
+      </w:pPr>
+    </w:lvl>
+    <w:lvl w:ilvl="3" w:tentative="1">
+      <w:start w:val="1"/>
+      <w:numFmt w:val="decimal"/>
+      <w:lvlText w:val="%4."/>
+      <w:lvlJc w:val="left"/>
+      <w:pPr>
+        <w:tabs>
+          <w:tab w:val="num" w:pos="2880"/>
+        </w:tabs>
+        <w:ind w:left="2880" w:hanging="360"/>
+      </w:pPr>
+    </w:lvl>
+    <w:lvl w:ilvl="4" w:tentative="1">
+      <w:start w:val="1"/>
+      <w:numFmt w:val="decimal"/>
+      <w:lvlText w:val="%5."/>
+      <w:lvlJc w:val="left"/>
+      <w:pPr>
+        <w:tabs>
+          <w:tab w:val="num" w:pos="3600"/>
+        </w:tabs>
+        <w:ind w:left="3600" w:hanging="360"/>
+      </w:pPr>
+    </w:lvl>
+    <w:lvl w:ilvl="5" w:tentative="1">
+      <w:start w:val="1"/>
+      <w:numFmt w:val="decimal"/>
+      <w:lvlText w:val="%6."/>
+      <w:lvlJc w:val="left"/>
+      <w:pPr>
+        <w:tabs>
+          <w:tab w:val="num" w:pos="4320"/>
+        </w:tabs>
+        <w:ind w:left="4320" w:hanging="360"/>
+      </w:pPr>
+    </w:lvl>
+    <w:lvl w:ilvl="6" w:tentative="1">
+      <w:start w:val="1"/>
+      <w:numFmt w:val="decimal"/>
+      <w:lvlText w:val="%7."/>
+      <w:lvlJc w:val="left"/>
+      <w:pPr>
+        <w:tabs>
+          <w:tab w:val="num" w:pos="5040"/>
+        </w:tabs>
+        <w:ind w:left="5040" w:hanging="360"/>
+      </w:pPr>
+    </w:lvl>
+    <w:lvl w:ilvl="7" w:tentative="1">
+      <w:start w:val="1"/>
+      <w:numFmt w:val="decimal"/>
+      <w:lvlText w:val="%8."/>
+      <w:lvlJc w:val="left"/>
+      <w:pPr>
+        <w:tabs>
+          <w:tab w:val="num" w:pos="5760"/>
+        </w:tabs>
+        <w:ind w:left="5760" w:hanging="360"/>
+      </w:pPr>
+    </w:lvl>
+    <w:lvl w:ilvl="8" w:tentative="1">
+      <w:start w:val="1"/>
+      <w:numFmt w:val="decimal"/>
+      <w:lvlText w:val="%9."/>
+      <w:lvlJc w:val="left"/>
+      <w:pPr>
+        <w:tabs>
+          <w:tab w:val="num" w:pos="6480"/>
+        </w:tabs>
+        <w:ind w:left="6480" w:hanging="360"/>
+      </w:pPr>
+    </w:lvl>
+  </w:abstractNum>
+  <w:abstractNum w:abstractNumId="2" w15:restartNumberingAfterBreak="0">
     <w:nsid w:val="39471629"/>
     <w:multiLevelType w:val="hybridMultilevel"/>
     <w:tmpl w:val="F3D4B106"/>
@@ -1795,11 +1508,130 @@
       </w:pPr>
     </w:lvl>
   </w:abstractNum>
+  <w:abstractNum w:abstractNumId="3" w15:restartNumberingAfterBreak="0">
+    <w:nsid w:val="67CC5C11"/>
+    <w:multiLevelType w:val="multilevel"/>
+    <w:tmpl w:val="684C95CE"/>
+    <w:lvl w:ilvl="0">
+      <w:start w:val="1"/>
+      <w:numFmt w:val="decimal"/>
+      <w:lvlText w:val="%1."/>
+      <w:lvlJc w:val="left"/>
+      <w:pPr>
+        <w:tabs>
+          <w:tab w:val="num" w:pos="720"/>
+        </w:tabs>
+        <w:ind w:left="720" w:hanging="360"/>
+      </w:pPr>
+    </w:lvl>
+    <w:lvl w:ilvl="1" w:tentative="1">
+      <w:start w:val="1"/>
+      <w:numFmt w:val="decimal"/>
+      <w:lvlText w:val="%2."/>
+      <w:lvlJc w:val="left"/>
+      <w:pPr>
+        <w:tabs>
+          <w:tab w:val="num" w:pos="1440"/>
+        </w:tabs>
+        <w:ind w:left="1440" w:hanging="360"/>
+      </w:pPr>
+    </w:lvl>
+    <w:lvl w:ilvl="2" w:tentative="1">
+      <w:start w:val="1"/>
+      <w:numFmt w:val="decimal"/>
+      <w:lvlText w:val="%3."/>
+      <w:lvlJc w:val="left"/>
+      <w:pPr>
+        <w:tabs>
+          <w:tab w:val="num" w:pos="2160"/>
+        </w:tabs>
+        <w:ind w:left="2160" w:hanging="360"/>
+      </w:pPr>
+    </w:lvl>
+    <w:lvl w:ilvl="3" w:tentative="1">
+      <w:start w:val="1"/>
+      <w:numFmt w:val="decimal"/>
+      <w:lvlText w:val="%4."/>
+      <w:lvlJc w:val="left"/>
+      <w:pPr>
+        <w:tabs>
+          <w:tab w:val="num" w:pos="2880"/>
+        </w:tabs>
+        <w:ind w:left="2880" w:hanging="360"/>
+      </w:pPr>
+    </w:lvl>
+    <w:lvl w:ilvl="4" w:tentative="1">
+      <w:start w:val="1"/>
+      <w:numFmt w:val="decimal"/>
+      <w:lvlText w:val="%5."/>
+      <w:lvlJc w:val="left"/>
+      <w:pPr>
+        <w:tabs>
+          <w:tab w:val="num" w:pos="3600"/>
+        </w:tabs>
+        <w:ind w:left="3600" w:hanging="360"/>
+      </w:pPr>
+    </w:lvl>
+    <w:lvl w:ilvl="5" w:tentative="1">
+      <w:start w:val="1"/>
+      <w:numFmt w:val="decimal"/>
+      <w:lvlText w:val="%6."/>
+      <w:lvlJc w:val="left"/>
+      <w:pPr>
+        <w:tabs>
+          <w:tab w:val="num" w:pos="4320"/>
+        </w:tabs>
+        <w:ind w:left="4320" w:hanging="360"/>
+      </w:pPr>
+    </w:lvl>
+    <w:lvl w:ilvl="6" w:tentative="1">
+      <w:start w:val="1"/>
+      <w:numFmt w:val="decimal"/>
+      <w:lvlText w:val="%7."/>
+      <w:lvlJc w:val="left"/>
+      <w:pPr>
+        <w:tabs>
+          <w:tab w:val="num" w:pos="5040"/>
+        </w:tabs>
+        <w:ind w:left="5040" w:hanging="360"/>
+      </w:pPr>
+    </w:lvl>
+    <w:lvl w:ilvl="7" w:tentative="1">
+      <w:start w:val="1"/>
+      <w:numFmt w:val="decimal"/>
+      <w:lvlText w:val="%8."/>
+      <w:lvlJc w:val="left"/>
+      <w:pPr>
+        <w:tabs>
+          <w:tab w:val="num" w:pos="5760"/>
+        </w:tabs>
+        <w:ind w:left="5760" w:hanging="360"/>
+      </w:pPr>
+    </w:lvl>
+    <w:lvl w:ilvl="8" w:tentative="1">
+      <w:start w:val="1"/>
+      <w:numFmt w:val="decimal"/>
+      <w:lvlText w:val="%9."/>
+      <w:lvlJc w:val="left"/>
+      <w:pPr>
+        <w:tabs>
+          <w:tab w:val="num" w:pos="6480"/>
+        </w:tabs>
+        <w:ind w:left="6480" w:hanging="360"/>
+      </w:pPr>
+    </w:lvl>
+  </w:abstractNum>
   <w:num w:numId="1" w16cid:durableId="341859680">
-    <w:abstractNumId w:val="1"/>
+    <w:abstractNumId w:val="2"/>
   </w:num>
   <w:num w:numId="2" w16cid:durableId="1043941041">
     <w:abstractNumId w:val="0"/>
+  </w:num>
+  <w:num w:numId="3" w16cid:durableId="584151189">
+    <w:abstractNumId w:val="1"/>
+  </w:num>
+  <w:num w:numId="4" w16cid:durableId="856232468">
+    <w:abstractNumId w:val="3"/>
   </w:num>
 </w:numbering>
 </file>
@@ -2401,7 +2233,6 @@
   <w:style w:type="character" w:default="1" w:styleId="DefaultParagraphFont">
     <w:name w:val="Default Paragraph Font"/>
     <w:uiPriority w:val="1"/>
-    <w:semiHidden/>
     <w:unhideWhenUsed/>
   </w:style>
   <w:style w:type="table" w:default="1" w:styleId="TableNormal">

</xml_diff>